<commit_message>
git_.docx modified: added 1 picture
</commit_message>
<xml_diff>
--- a/git_.docx
+++ b/git_.docx
@@ -13,6 +13,7 @@
       </w:pPr>
       <w:r>
         <w:rPr>
+          <w:noProof/>
           <w:lang w:val="en-US"/>
         </w:rPr>
         <w:drawing>
@@ -83,6 +84,7 @@
       </w:pPr>
       <w:r>
         <w:rPr>
+          <w:noProof/>
           <w:lang w:val="en-US"/>
         </w:rPr>
         <w:lastRenderedPageBreak/>
@@ -144,6 +146,7 @@
       </w:pPr>
       <w:r>
         <w:rPr>
+          <w:noProof/>
           <w:lang w:val="en-US"/>
         </w:rPr>
         <w:lastRenderedPageBreak/>
@@ -193,6 +196,47 @@
           <w:lang w:val="en-US"/>
         </w:rPr>
       </w:pPr>
+      <w:r>
+        <w:rPr>
+          <w:lang w:val="en-US"/>
+        </w:rPr>
+        <w:lastRenderedPageBreak/>
+        <w:drawing>
+          <wp:inline distT="0" distB="0" distL="0" distR="0" wp14:anchorId="56585C23" wp14:editId="49F437D9">
+            <wp:extent cx="9251950" cy="5085080"/>
+            <wp:effectExtent l="0" t="0" r="6350" b="1270"/>
+            <wp:docPr id="1605470103" name="Picture 1"/>
+            <wp:cNvGraphicFramePr>
+              <a:graphicFrameLocks xmlns:a="http://schemas.openxmlformats.org/drawingml/2006/main" noChangeAspect="1"/>
+            </wp:cNvGraphicFramePr>
+            <a:graphic xmlns:a="http://schemas.openxmlformats.org/drawingml/2006/main">
+              <a:graphicData uri="http://schemas.openxmlformats.org/drawingml/2006/picture">
+                <pic:pic xmlns:pic="http://schemas.openxmlformats.org/drawingml/2006/picture">
+                  <pic:nvPicPr>
+                    <pic:cNvPr id="1605470103" name=""/>
+                    <pic:cNvPicPr/>
+                  </pic:nvPicPr>
+                  <pic:blipFill>
+                    <a:blip r:embed="rId9"/>
+                    <a:stretch>
+                      <a:fillRect/>
+                    </a:stretch>
+                  </pic:blipFill>
+                  <pic:spPr>
+                    <a:xfrm>
+                      <a:off x="0" y="0"/>
+                      <a:ext cx="9251950" cy="5085080"/>
+                    </a:xfrm>
+                    <a:prstGeom prst="rect">
+                      <a:avLst/>
+                    </a:prstGeom>
+                  </pic:spPr>
+                </pic:pic>
+              </a:graphicData>
+            </a:graphic>
+          </wp:inline>
+        </w:drawing>
+      </w:r>
     </w:p>
     <w:p>
       <w:pPr>
@@ -205,12 +249,12 @@
       </w:pPr>
     </w:p>
     <w:sectPr>
-      <w:headerReference w:type="even" r:id="rId9"/>
-      <w:headerReference w:type="default" r:id="rId10"/>
-      <w:footerReference w:type="even" r:id="rId11"/>
-      <w:footerReference w:type="default" r:id="rId12"/>
-      <w:headerReference w:type="first" r:id="rId13"/>
-      <w:footerReference w:type="first" r:id="rId14"/>
+      <w:headerReference w:type="even" r:id="rId10"/>
+      <w:headerReference w:type="default" r:id="rId11"/>
+      <w:footerReference w:type="even" r:id="rId12"/>
+      <w:footerReference w:type="default" r:id="rId13"/>
+      <w:headerReference w:type="first" r:id="rId14"/>
+      <w:footerReference w:type="first" r:id="rId15"/>
       <w:pgSz w:w="16838" w:h="11906" w:orient="landscape" w:code="9"/>
       <w:pgMar w:top="1701" w:right="1134" w:bottom="851" w:left="1134" w:header="709" w:footer="709" w:gutter="0"/>
       <w:cols w:space="708"/>

</xml_diff>